<commit_message>
modified paragraph 2.4 in requirements document,
</commit_message>
<xml_diff>
--- a/Requirements document(rus).docx
+++ b/Requirements document(rus).docx
@@ -884,74 +884,75 @@
           <w:color w:val="242424"/>
           <w:sz w:val="28"/>
           <w:szCs w:val="28"/>
-          <w:lang w:val="ru-RU"/>
-        </w:rPr>
-      </w:pPr>
-      <w:r>
-        <w:rPr>
-          <w:rFonts w:ascii="Times" w:hAnsi="Times" w:cs="Times"/>
-          <w:color w:val="242424"/>
-          <w:sz w:val="28"/>
-          <w:szCs w:val="28"/>
-          <w:lang w:val="ru-RU"/>
-        </w:rPr>
-        <w:t>1. Операционная система</w:t>
-      </w:r>
-    </w:p>
-    <w:p>
-      <w:pPr>
-        <w:widowControl w:val="0"/>
-        <w:autoSpaceDE w:val="0"/>
-        <w:autoSpaceDN w:val="0"/>
-        <w:adjustRightInd w:val="0"/>
-        <w:ind w:firstLine="708"/>
-        <w:rPr>
-          <w:rFonts w:ascii="Times" w:hAnsi="Times" w:cs="Times"/>
-          <w:color w:val="242424"/>
-          <w:sz w:val="28"/>
-          <w:szCs w:val="28"/>
-          <w:lang w:val="ru-RU"/>
-        </w:rPr>
-      </w:pPr>
-      <w:r>
-        <w:rPr>
-          <w:rFonts w:ascii="Times" w:hAnsi="Times" w:cs="Times"/>
-          <w:color w:val="242424"/>
-          <w:sz w:val="28"/>
-          <w:szCs w:val="28"/>
-          <w:lang w:val="ru-RU"/>
-        </w:rPr>
-        <w:t xml:space="preserve">2. </w:t>
-      </w:r>
-      <w:r>
-        <w:rPr>
-          <w:rFonts w:ascii="Times" w:hAnsi="Times" w:cs="Times"/>
-          <w:color w:val="242424"/>
-          <w:sz w:val="28"/>
-          <w:szCs w:val="28"/>
-          <w:lang w:val="ru-RU"/>
-        </w:rPr>
-        <w:t>Несовместимость с дополнительным функ</w:t>
-      </w:r>
-      <w:r>
-        <w:rPr>
-          <w:rFonts w:ascii="Times" w:hAnsi="Times" w:cs="Times"/>
-          <w:color w:val="242424"/>
-          <w:sz w:val="28"/>
-          <w:szCs w:val="28"/>
-          <w:lang w:val="ru-RU"/>
-        </w:rPr>
-        <w:t>ц</w:t>
-      </w:r>
-      <w:r>
-        <w:rPr>
-          <w:rFonts w:ascii="Times" w:hAnsi="Times" w:cs="Times"/>
-          <w:color w:val="242424"/>
-          <w:sz w:val="28"/>
-          <w:szCs w:val="28"/>
-          <w:lang w:val="ru-RU"/>
-        </w:rPr>
-        <w:t>ионалом</w:t>
+        </w:rPr>
+      </w:pPr>
+      <w:r>
+        <w:rPr>
+          <w:rFonts w:ascii="Times" w:hAnsi="Times" w:cs="Times"/>
+          <w:color w:val="242424"/>
+          <w:sz w:val="28"/>
+          <w:szCs w:val="28"/>
+        </w:rPr>
+        <w:t xml:space="preserve">1. </w:t>
+      </w:r>
+      <w:proofErr w:type="gramStart"/>
+      <w:r>
+        <w:rPr>
+          <w:rFonts w:ascii="Times" w:hAnsi="Times" w:cs="Times"/>
+          <w:color w:val="242424"/>
+          <w:sz w:val="28"/>
+          <w:szCs w:val="28"/>
+          <w:lang w:val="ru-RU"/>
+        </w:rPr>
+        <w:t>Браузеры</w:t>
+      </w:r>
+      <w:r>
+        <w:rPr>
+          <w:rFonts w:ascii="Times" w:hAnsi="Times" w:cs="Times"/>
+          <w:color w:val="242424"/>
+          <w:sz w:val="28"/>
+          <w:szCs w:val="28"/>
+        </w:rPr>
+        <w:t xml:space="preserve"> :</w:t>
+      </w:r>
+      <w:proofErr w:type="gramEnd"/>
+      <w:r>
+        <w:rPr>
+          <w:rFonts w:ascii="Times" w:hAnsi="Times" w:cs="Times"/>
+          <w:color w:val="242424"/>
+          <w:sz w:val="28"/>
+          <w:szCs w:val="28"/>
+        </w:rPr>
+        <w:t xml:space="preserve"> Google Chrome</w:t>
+      </w:r>
+      <w:r>
+        <w:rPr>
+          <w:rFonts w:ascii="Times" w:hAnsi="Times" w:cs="Times"/>
+          <w:color w:val="242424"/>
+          <w:sz w:val="28"/>
+          <w:szCs w:val="28"/>
+        </w:rPr>
+        <w:t xml:space="preserve">, Opera, </w:t>
+      </w:r>
+      <w:proofErr w:type="spellStart"/>
+      <w:r>
+        <w:rPr>
+          <w:rFonts w:ascii="Times" w:hAnsi="Times" w:cs="Times"/>
+          <w:color w:val="242424"/>
+          <w:sz w:val="28"/>
+          <w:szCs w:val="28"/>
+        </w:rPr>
+        <w:t>Mozila</w:t>
+      </w:r>
+      <w:proofErr w:type="spellEnd"/>
+      <w:r>
+        <w:rPr>
+          <w:rFonts w:ascii="Times" w:hAnsi="Times" w:cs="Times"/>
+          <w:color w:val="242424"/>
+          <w:sz w:val="28"/>
+          <w:szCs w:val="28"/>
+        </w:rPr>
+        <w:t xml:space="preserve"> Firefox</w:t>
       </w:r>
     </w:p>
     <w:p>
@@ -968,6 +969,8 @@
           <w:lang w:val="ru-RU"/>
         </w:rPr>
       </w:pPr>
+      <w:bookmarkStart w:id="0" w:name="_GoBack"/>
+      <w:bookmarkEnd w:id="0"/>
       <w:r>
         <w:rPr>
           <w:rFonts w:ascii="Times" w:hAnsi="Times" w:cs="Times"/>
@@ -1252,9 +1255,36 @@
           <w:szCs w:val="28"/>
           <w:lang w:val="ru-RU"/>
         </w:rPr>
+        <w:tab/>
+        <w:t>- стать в очередь на пересдачу к необходимому преподавателю</w:t>
+      </w:r>
+    </w:p>
+    <w:p>
+      <w:pPr>
+        <w:widowControl w:val="0"/>
+        <w:autoSpaceDE w:val="0"/>
+        <w:autoSpaceDN w:val="0"/>
+        <w:adjustRightInd w:val="0"/>
+        <w:ind w:left="708"/>
+        <w:rPr>
+          <w:rFonts w:ascii="Times" w:hAnsi="Times" w:cs="Times"/>
+          <w:color w:val="242424"/>
+          <w:sz w:val="28"/>
+          <w:szCs w:val="28"/>
+          <w:lang w:val="ru-RU"/>
+        </w:rPr>
+      </w:pPr>
+      <w:r>
+        <w:rPr>
+          <w:rFonts w:ascii="Times" w:hAnsi="Times" w:cs="Times"/>
+          <w:color w:val="242424"/>
+          <w:sz w:val="28"/>
+          <w:szCs w:val="28"/>
+          <w:lang w:val="ru-RU"/>
+        </w:rPr>
         <w:lastRenderedPageBreak/>
         <w:tab/>
-        <w:t>- стать в очередь на пересдачу к необходимому преподавателю</w:t>
+        <w:t>- просмотреть историю своих запросов и их статус</w:t>
       </w:r>
     </w:p>
     <w:p>
@@ -1280,33 +1310,6 @@
           <w:szCs w:val="28"/>
           <w:lang w:val="ru-RU"/>
         </w:rPr>
-        <w:tab/>
-        <w:t>- просмотреть историю своих запросов и их статус</w:t>
-      </w:r>
-    </w:p>
-    <w:p>
-      <w:pPr>
-        <w:widowControl w:val="0"/>
-        <w:autoSpaceDE w:val="0"/>
-        <w:autoSpaceDN w:val="0"/>
-        <w:adjustRightInd w:val="0"/>
-        <w:ind w:left="708"/>
-        <w:rPr>
-          <w:rFonts w:ascii="Times" w:hAnsi="Times" w:cs="Times"/>
-          <w:color w:val="242424"/>
-          <w:sz w:val="28"/>
-          <w:szCs w:val="28"/>
-          <w:lang w:val="ru-RU"/>
-        </w:rPr>
-      </w:pPr>
-      <w:r>
-        <w:rPr>
-          <w:rFonts w:ascii="Times" w:hAnsi="Times" w:cs="Times"/>
-          <w:color w:val="242424"/>
-          <w:sz w:val="28"/>
-          <w:szCs w:val="28"/>
-          <w:lang w:val="ru-RU"/>
-        </w:rPr>
         <w:t>4. При изменени</w:t>
       </w:r>
       <w:r>
@@ -1339,8 +1342,6 @@
         </w:rPr>
         <w:t>уведомление на свой электронный адрес</w:t>
       </w:r>
-      <w:bookmarkStart w:id="0" w:name="_GoBack"/>
-      <w:bookmarkEnd w:id="0"/>
     </w:p>
     <w:p>
       <w:pPr>
@@ -1516,37 +1517,7 @@
           <w:szCs w:val="28"/>
           <w:lang w:val="ru-RU"/>
         </w:rPr>
-        <w:t>а</w:t>
-      </w:r>
-      <w:r>
-        <w:rPr>
-          <w:rFonts w:ascii="Times" w:hAnsi="Times" w:cs="Times"/>
-          <w:color w:val="242424"/>
-          <w:sz w:val="28"/>
-          <w:szCs w:val="28"/>
-          <w:lang w:val="ru-RU"/>
-        </w:rPr>
-        <w:t>втозаполне</w:t>
-      </w:r>
-      <w:r>
-        <w:rPr>
-          <w:rFonts w:ascii="Times" w:hAnsi="Times" w:cs="Times"/>
-          <w:color w:val="242424"/>
-          <w:sz w:val="28"/>
-          <w:szCs w:val="28"/>
-          <w:lang w:val="ru-RU"/>
-        </w:rPr>
-        <w:t>н</w:t>
-      </w:r>
-      <w:r>
-        <w:rPr>
-          <w:rFonts w:ascii="Times" w:hAnsi="Times" w:cs="Times"/>
-          <w:color w:val="242424"/>
-          <w:sz w:val="28"/>
-          <w:szCs w:val="28"/>
-          <w:lang w:val="ru-RU"/>
-        </w:rPr>
-        <w:t>ие</w:t>
+        <w:t>автозаполнение</w:t>
       </w:r>
       <w:proofErr w:type="spellEnd"/>
       <w:r>
@@ -1621,6 +1592,7 @@
           <w:color w:val="242424"/>
           <w:sz w:val="28"/>
           <w:szCs w:val="28"/>
+          <w:lang w:val="ru-RU"/>
         </w:rPr>
       </w:pPr>
       <w:r>
@@ -1639,6 +1611,7 @@
           <w:color w:val="242424"/>
           <w:sz w:val="28"/>
           <w:szCs w:val="28"/>
+          <w:lang w:val="ru-RU"/>
         </w:rPr>
         <w:t>:</w:t>
       </w:r>
@@ -1664,6 +1637,7 @@
           <w:color w:val="242424"/>
           <w:sz w:val="28"/>
           <w:szCs w:val="28"/>
+          <w:lang w:val="ru-RU"/>
         </w:rPr>
         <w:tab/>
       </w:r>
@@ -2399,15 +2373,6 @@
   </w:abstractNum>
   <w:num w:numId="1">
     <w:abstractNumId w:val="5"/>
-    <w:lvlOverride w:ilvl="0"/>
-    <w:lvlOverride w:ilvl="1"/>
-    <w:lvlOverride w:ilvl="2"/>
-    <w:lvlOverride w:ilvl="3"/>
-    <w:lvlOverride w:ilvl="4"/>
-    <w:lvlOverride w:ilvl="5"/>
-    <w:lvlOverride w:ilvl="6"/>
-    <w:lvlOverride w:ilvl="7"/>
-    <w:lvlOverride w:ilvl="8"/>
   </w:num>
   <w:num w:numId="2">
     <w:abstractNumId w:val="1"/>

</xml_diff>

<commit_message>
Change in requirements document(Paragraph 2.1)
</commit_message>
<xml_diff>
--- a/Requirements document(rus).docx
+++ b/Requirements document(rus).docx
@@ -550,93 +550,27 @@
           <w:szCs w:val="28"/>
         </w:rPr>
       </w:pPr>
-      <w:proofErr w:type="spellStart"/>
-      <w:r>
-        <w:rPr>
-          <w:rFonts w:ascii="Times" w:hAnsi="Times" w:cs="Times"/>
-          <w:color w:val="242424"/>
-          <w:sz w:val="28"/>
-          <w:szCs w:val="28"/>
-        </w:rPr>
-        <w:t>Laravel</w:t>
-      </w:r>
-      <w:proofErr w:type="spellEnd"/>
-      <w:r>
-        <w:rPr>
-          <w:rFonts w:ascii="Times" w:hAnsi="Times" w:cs="Times"/>
-          <w:color w:val="242424"/>
-          <w:sz w:val="28"/>
-          <w:szCs w:val="28"/>
-        </w:rPr>
-        <w:t xml:space="preserve"> </w:t>
-      </w:r>
-      <w:proofErr w:type="gramStart"/>
-      <w:r>
-        <w:rPr>
-          <w:rFonts w:ascii="Times" w:hAnsi="Times" w:cs="Times"/>
-          <w:color w:val="242424"/>
-          <w:sz w:val="28"/>
-          <w:szCs w:val="28"/>
-        </w:rPr>
-        <w:t xml:space="preserve">Framework </w:t>
-      </w:r>
-      <w:r>
-        <w:rPr>
-          <w:rFonts w:ascii="Times" w:hAnsi="Times" w:cs="Times"/>
-          <w:color w:val="242424"/>
-          <w:sz w:val="28"/>
-          <w:szCs w:val="28"/>
-        </w:rPr>
-        <w:t>,</w:t>
-      </w:r>
-      <w:proofErr w:type="gramEnd"/>
-      <w:r>
-        <w:rPr>
-          <w:rFonts w:ascii="Times" w:hAnsi="Times" w:cs="Times"/>
-          <w:color w:val="242424"/>
-          <w:sz w:val="28"/>
-          <w:szCs w:val="28"/>
-        </w:rPr>
-        <w:t xml:space="preserve"> </w:t>
-      </w:r>
-      <w:proofErr w:type="spellStart"/>
-      <w:r>
-        <w:rPr>
-          <w:rFonts w:ascii="Times" w:hAnsi="Times" w:cs="Times"/>
-          <w:color w:val="242424"/>
-          <w:sz w:val="28"/>
-          <w:szCs w:val="28"/>
-        </w:rPr>
-        <w:t>VueJS</w:t>
-      </w:r>
-      <w:proofErr w:type="spellEnd"/>
-      <w:r>
-        <w:rPr>
-          <w:rFonts w:ascii="Times" w:hAnsi="Times" w:cs="Times"/>
-          <w:color w:val="242424"/>
-          <w:sz w:val="28"/>
-          <w:szCs w:val="28"/>
-        </w:rPr>
-        <w:t xml:space="preserve">, </w:t>
-      </w:r>
-      <w:r>
-        <w:rPr>
-          <w:rFonts w:ascii="Times" w:hAnsi="Times" w:cs="Times"/>
-          <w:color w:val="242424"/>
-          <w:sz w:val="28"/>
-          <w:szCs w:val="28"/>
-        </w:rPr>
-        <w:t>Bootstrap</w:t>
-      </w:r>
-      <w:r>
-        <w:rPr>
-          <w:rFonts w:ascii="Times" w:hAnsi="Times" w:cs="Times"/>
-          <w:color w:val="242424"/>
-          <w:sz w:val="28"/>
-          <w:szCs w:val="28"/>
-        </w:rPr>
-        <w:t xml:space="preserve"> 3.</w:t>
-      </w:r>
+      <w:r>
+        <w:rPr>
+          <w:rFonts w:ascii="Times" w:hAnsi="Times" w:cs="Times"/>
+          <w:color w:val="242424"/>
+          <w:sz w:val="28"/>
+          <w:szCs w:val="28"/>
+          <w:lang w:val="ru-RU"/>
+        </w:rPr>
+        <w:t xml:space="preserve">Ruby on Rails, </w:t>
+      </w:r>
+      <w:r>
+        <w:rPr>
+          <w:rFonts w:ascii="Times" w:hAnsi="Times" w:cs="Times"/>
+          <w:color w:val="242424"/>
+          <w:sz w:val="28"/>
+          <w:szCs w:val="28"/>
+        </w:rPr>
+        <w:t>SQLite3</w:t>
+      </w:r>
+      <w:bookmarkStart w:id="0" w:name="_GoBack"/>
+      <w:bookmarkEnd w:id="0"/>
     </w:p>
     <w:p>
       <w:pPr>
@@ -684,27 +618,7 @@
           <w:szCs w:val="28"/>
           <w:lang w:val="ru-RU"/>
         </w:rPr>
-        <w:t>Прототипы интерфейса будут приложены в виде иллюстраций (</w:t>
-      </w:r>
-      <w:proofErr w:type="spellStart"/>
-      <w:r>
-        <w:rPr>
-          <w:rFonts w:ascii="Times New Roman" w:hAnsi="Times New Roman" w:cs="Times New Roman"/>
-          <w:sz w:val="28"/>
-          <w:szCs w:val="28"/>
-          <w:lang w:val="ru-RU"/>
-        </w:rPr>
-        <w:t>мокапов</w:t>
-      </w:r>
-      <w:proofErr w:type="spellEnd"/>
-      <w:r>
-        <w:rPr>
-          <w:rFonts w:ascii="Times New Roman" w:hAnsi="Times New Roman" w:cs="Times New Roman"/>
-          <w:sz w:val="28"/>
-          <w:szCs w:val="28"/>
-          <w:lang w:val="ru-RU"/>
-        </w:rPr>
-        <w:t>).</w:t>
+        <w:t>Прототипы интерфейса будут приложены в виде иллюстраций (мокапов).</w:t>
       </w:r>
     </w:p>
     <w:p>
@@ -775,7 +689,6 @@
           <w:szCs w:val="28"/>
         </w:rPr>
       </w:pPr>
-      <w:proofErr w:type="spellStart"/>
       <w:r>
         <w:rPr>
           <w:rFonts w:ascii="Times" w:hAnsi="Times" w:cs="Times"/>
@@ -785,7 +698,6 @@
         </w:rPr>
         <w:t>Студентов</w:t>
       </w:r>
-      <w:proofErr w:type="spellEnd"/>
     </w:p>
     <w:p>
       <w:pPr>
@@ -895,7 +807,6 @@
         </w:rPr>
         <w:t xml:space="preserve">1. </w:t>
       </w:r>
-      <w:proofErr w:type="gramStart"/>
       <w:r>
         <w:rPr>
           <w:rFonts w:ascii="Times" w:hAnsi="Times" w:cs="Times"/>
@@ -913,46 +824,16 @@
           <w:sz w:val="28"/>
           <w:szCs w:val="28"/>
         </w:rPr>
-        <w:t xml:space="preserve"> :</w:t>
-      </w:r>
-      <w:proofErr w:type="gramEnd"/>
-      <w:r>
-        <w:rPr>
-          <w:rFonts w:ascii="Times" w:hAnsi="Times" w:cs="Times"/>
-          <w:color w:val="242424"/>
-          <w:sz w:val="28"/>
-          <w:szCs w:val="28"/>
-        </w:rPr>
-        <w:t xml:space="preserve"> Google Chrome</w:t>
-      </w:r>
-      <w:r>
-        <w:rPr>
-          <w:rFonts w:ascii="Times" w:hAnsi="Times" w:cs="Times"/>
-          <w:color w:val="242424"/>
-          <w:sz w:val="28"/>
-          <w:szCs w:val="28"/>
-        </w:rPr>
-        <w:t xml:space="preserve">, Opera, </w:t>
-      </w:r>
-      <w:proofErr w:type="spellStart"/>
-      <w:r>
-        <w:rPr>
-          <w:rFonts w:ascii="Times" w:hAnsi="Times" w:cs="Times"/>
-          <w:color w:val="242424"/>
-          <w:sz w:val="28"/>
-          <w:szCs w:val="28"/>
-        </w:rPr>
-        <w:t>Mozila</w:t>
-      </w:r>
-      <w:proofErr w:type="spellEnd"/>
-      <w:r>
-        <w:rPr>
-          <w:rFonts w:ascii="Times" w:hAnsi="Times" w:cs="Times"/>
-          <w:color w:val="242424"/>
-          <w:sz w:val="28"/>
-          <w:szCs w:val="28"/>
-        </w:rPr>
-        <w:t xml:space="preserve"> Firefox</w:t>
+        <w:t xml:space="preserve"> : Google Chrome</w:t>
+      </w:r>
+      <w:r>
+        <w:rPr>
+          <w:rFonts w:ascii="Times" w:hAnsi="Times" w:cs="Times"/>
+          <w:color w:val="242424"/>
+          <w:sz w:val="28"/>
+          <w:szCs w:val="28"/>
+        </w:rPr>
+        <w:t>, Opera, Mozila Firefox</w:t>
       </w:r>
     </w:p>
     <w:p>
@@ -969,8 +850,6 @@
           <w:lang w:val="ru-RU"/>
         </w:rPr>
       </w:pPr>
-      <w:bookmarkStart w:id="0" w:name="_GoBack"/>
-      <w:bookmarkEnd w:id="0"/>
       <w:r>
         <w:rPr>
           <w:rFonts w:ascii="Times" w:hAnsi="Times" w:cs="Times"/>
@@ -1094,20 +973,8 @@
           <w:szCs w:val="28"/>
           <w:lang w:val="ru-RU"/>
         </w:rPr>
-        <w:t xml:space="preserve">2. Наличие 3 типов </w:t>
-      </w:r>
-      <w:proofErr w:type="gramStart"/>
-      <w:r>
-        <w:rPr>
-          <w:rFonts w:ascii="Times" w:hAnsi="Times" w:cs="Times"/>
-          <w:color w:val="242424"/>
-          <w:sz w:val="28"/>
-          <w:szCs w:val="28"/>
-          <w:lang w:val="ru-RU"/>
-        </w:rPr>
-        <w:t>аккаунтов(</w:t>
-      </w:r>
-      <w:proofErr w:type="gramEnd"/>
+        <w:t>2. Наличие 3 типов аккаунтов(</w:t>
+      </w:r>
       <w:r>
         <w:rPr>
           <w:rFonts w:ascii="Times" w:hAnsi="Times" w:cs="Times"/>
@@ -1508,27 +1375,15 @@
         </w:rPr>
         <w:t xml:space="preserve"> </w:t>
       </w:r>
-      <w:proofErr w:type="spellStart"/>
-      <w:r>
-        <w:rPr>
-          <w:rFonts w:ascii="Times" w:hAnsi="Times" w:cs="Times"/>
-          <w:color w:val="242424"/>
-          <w:sz w:val="28"/>
-          <w:szCs w:val="28"/>
-          <w:lang w:val="ru-RU"/>
-        </w:rPr>
-        <w:t>автозаполнение</w:t>
-      </w:r>
-      <w:proofErr w:type="spellEnd"/>
-      <w:r>
-        <w:rPr>
-          <w:rFonts w:ascii="Times" w:hAnsi="Times" w:cs="Times"/>
-          <w:color w:val="242424"/>
-          <w:sz w:val="28"/>
-          <w:szCs w:val="28"/>
-          <w:lang w:val="ru-RU"/>
-        </w:rPr>
-        <w:t xml:space="preserve"> шаблона ведомостички данными студента</w:t>
+      <w:r>
+        <w:rPr>
+          <w:rFonts w:ascii="Times" w:hAnsi="Times" w:cs="Times"/>
+          <w:color w:val="242424"/>
+          <w:sz w:val="28"/>
+          <w:szCs w:val="28"/>
+          <w:lang w:val="ru-RU"/>
+        </w:rPr>
+        <w:t>автозаполнение шаблона ведомостички данными студента</w:t>
       </w:r>
     </w:p>
     <w:p>
@@ -1555,29 +1410,7 @@
           <w:lang w:val="ru-RU"/>
         </w:rPr>
         <w:tab/>
-        <w:t xml:space="preserve">- сохранение ведомостички в </w:t>
-      </w:r>
-      <w:proofErr w:type="spellStart"/>
-      <w:r>
-        <w:rPr>
-          <w:rFonts w:ascii="Times" w:hAnsi="Times" w:cs="Times"/>
-          <w:color w:val="242424"/>
-          <w:sz w:val="28"/>
-          <w:szCs w:val="28"/>
-          <w:lang w:val="ru-RU"/>
-        </w:rPr>
-        <w:t>docx</w:t>
-      </w:r>
-      <w:proofErr w:type="spellEnd"/>
-      <w:r>
-        <w:rPr>
-          <w:rFonts w:ascii="Times" w:hAnsi="Times" w:cs="Times"/>
-          <w:color w:val="242424"/>
-          <w:sz w:val="28"/>
-          <w:szCs w:val="28"/>
-          <w:lang w:val="ru-RU"/>
-        </w:rPr>
-        <w:t xml:space="preserve">-файл </w:t>
+        <w:t xml:space="preserve">- сохранение ведомостички в docx-файл </w:t>
       </w:r>
     </w:p>
     <w:p>

</xml_diff>

<commit_message>
some minor changes in requirements doc
</commit_message>
<xml_diff>
--- a/Requirements document(rus).docx
+++ b/Requirements document(rus).docx
@@ -1069,22 +1069,42 @@
         <w:widowControl w:val="false"/>
         <w:ind w:left="708" w:right="0" w:hanging="0"/>
         <w:rPr>
-          <w:rFonts w:cs="Times" w:ascii="Times" w:hAnsi="Times"/>
-          <w:color w:val="242424"/>
-          <w:sz w:val="28"/>
-          <w:szCs w:val="28"/>
-          <w:lang w:val="ru-RU"/>
-        </w:rPr>
-      </w:pPr>
-      <w:r>
-        <w:rPr>
-          <w:rFonts w:cs="Times" w:ascii="Times" w:hAnsi="Times"/>
-          <w:color w:val="242424"/>
-          <w:sz w:val="28"/>
-          <w:szCs w:val="28"/>
-          <w:lang w:val="ru-RU"/>
-        </w:rPr>
-        <w:t>1. Сайт должен быть прост и удобен для использования</w:t>
+          <w:rFonts w:eastAsia="Times New Roman" w:cs="Times" w:ascii="Times" w:hAnsi="Times"/>
+          <w:color w:val="242424"/>
+          <w:sz w:val="28"/>
+          <w:szCs w:val="28"/>
+          <w:lang w:val="ru-RU" w:eastAsia="en-US" w:bidi="ar-SA"/>
+        </w:rPr>
+      </w:pPr>
+      <w:r>
+        <w:rPr>
+          <w:rFonts w:eastAsia="Times New Roman" w:cs="Times" w:ascii="Times" w:hAnsi="Times"/>
+          <w:color w:val="242424"/>
+          <w:sz w:val="28"/>
+          <w:szCs w:val="28"/>
+          <w:lang w:val="ru-RU" w:eastAsia="en-US" w:bidi="ar-SA"/>
+        </w:rPr>
+        <w:t xml:space="preserve">1. Безопасность (Аккаунты и личные данные </w:t>
+      </w:r>
+      <w:r>
+        <w:rPr>
+          <w:rFonts w:eastAsia="Times New Roman" w:cs="Times" w:ascii="Times" w:hAnsi="Times"/>
+          <w:color w:val="242424"/>
+          <w:sz w:val="28"/>
+          <w:szCs w:val="28"/>
+          <w:lang w:val="ru-RU" w:eastAsia="en-US" w:bidi="ar-SA"/>
+        </w:rPr>
+        <w:t>должны быть</w:t>
+      </w:r>
+      <w:r>
+        <w:rPr>
+          <w:rFonts w:eastAsia="Times New Roman" w:cs="Times" w:ascii="Times" w:hAnsi="Times"/>
+          <w:color w:val="242424"/>
+          <w:sz w:val="28"/>
+          <w:szCs w:val="28"/>
+          <w:lang w:val="ru-RU" w:eastAsia="en-US" w:bidi="ar-SA"/>
+        </w:rPr>
+        <w:t xml:space="preserve"> защищены)</w:t>
       </w:r>
     </w:p>
     <w:p>
@@ -1092,23 +1112,46 @@
         <w:pStyle w:val="Normal"/>
         <w:widowControl w:val="false"/>
         <w:ind w:left="708" w:right="0" w:hanging="0"/>
-        <w:rPr>
-          <w:rFonts w:cs="Times" w:ascii="Times" w:hAnsi="Times"/>
-          <w:color w:val="242424"/>
-          <w:sz w:val="28"/>
-          <w:szCs w:val="28"/>
-          <w:lang w:val="ru-RU"/>
-        </w:rPr>
-      </w:pPr>
-      <w:r>
-        <w:rPr>
-          <w:rFonts w:cs="Times" w:ascii="Times" w:hAnsi="Times"/>
-          <w:color w:val="242424"/>
-          <w:sz w:val="28"/>
-          <w:szCs w:val="28"/>
-          <w:lang w:val="ru-RU"/>
-        </w:rPr>
-        <w:t>2. Запросы должны обрабатываться в течении 1-2 дней</w:t>
+        <w:jc w:val="left"/>
+        <w:textAlignment w:val="auto"/>
+        <w:rPr>
+          <w:rFonts w:eastAsia="Times New Roman" w:cs="Times" w:ascii="Times" w:hAnsi="Times"/>
+          <w:color w:val="242424"/>
+          <w:sz w:val="28"/>
+          <w:szCs w:val="28"/>
+          <w:lang w:val="en-US" w:eastAsia="en-US" w:bidi="ar-SA"/>
+        </w:rPr>
+      </w:pPr>
+      <w:r>
+        <w:rPr>
+          <w:rFonts w:eastAsia="Times New Roman" w:cs="Times" w:ascii="Times" w:hAnsi="Times"/>
+          <w:color w:val="242424"/>
+          <w:sz w:val="28"/>
+          <w:szCs w:val="28"/>
+          <w:lang w:val="ru-RU" w:eastAsia="en-US" w:bidi="ar-SA"/>
+        </w:rPr>
+        <w:t xml:space="preserve">2. Скорость ответа сервера </w:t>
+      </w:r>
+      <w:r>
+        <w:rPr>
+          <w:rFonts w:eastAsia="Times New Roman" w:cs="Times" w:ascii="Times" w:hAnsi="Times"/>
+          <w:color w:val="242424"/>
+          <w:sz w:val="28"/>
+          <w:szCs w:val="28"/>
+          <w:lang w:val="en-US" w:eastAsia="en-US" w:bidi="ar-SA"/>
+        </w:rPr>
+        <w:t>&lt; 1ms</w:t>
+      </w:r>
+    </w:p>
+    <w:p>
+      <w:pPr>
+        <w:pStyle w:val="Normal"/>
+        <w:widowControl w:val="false"/>
+        <w:ind w:left="708" w:right="0" w:hanging="0"/>
+        <w:rPr/>
+      </w:pPr>
+      <w:r>
+        <w:rPr/>
       </w:r>
     </w:p>
     <w:p>
@@ -1732,8 +1775,8 @@
       <w:jc w:val="left"/>
     </w:pPr>
     <w:rPr>
-      <w:rFonts w:ascii="Calibri" w:hAnsi="Calibri" w:cs="" w:eastAsia="Times New Roman"/>
-      <w:color w:val="auto"/>
+      <w:rFonts w:ascii="Calibri" w:hAnsi="Calibri" w:eastAsia="Times New Roman" w:cs=""/>
+      <w:color w:val="00000A"/>
       <w:sz w:val="24"/>
       <w:szCs w:val="24"/>
       <w:lang w:val="en-US" w:eastAsia="en-US" w:bidi="ar-SA"/>

</xml_diff>